<commit_message>
création de la bdd v1.0
</commit_message>
<xml_diff>
--- a/doc/MLDR.docx
+++ b/doc/MLDR.docx
@@ -11,6 +11,7 @@
       <w:r>
         <w:t>user :(</w:t>
       </w:r>
+      <w:proofErr w:type="spellStart"/>
       <w:r>
         <w:rPr>
           <w:u w:val="single"/>
@@ -23,6 +24,7 @@
       <w:r>
         <w:t>email,mdp,fonction,noteconfemp,droits</w:t>
       </w:r>
+      <w:proofErr w:type="spellEnd"/>
       <w:r>
         <w:t>)</w:t>
       </w:r>
@@ -31,12 +33,14 @@
       <w:r>
         <w:t>sujet : (</w:t>
       </w:r>
+      <w:proofErr w:type="spellStart"/>
       <w:r>
         <w:rPr>
           <w:u w:val="single"/>
         </w:rPr>
         <w:t>id_sujet</w:t>
       </w:r>
+      <w:proofErr w:type="spellEnd"/>
       <w:r>
         <w:t xml:space="preserve">,  libelle, </w:t>
       </w:r>
@@ -99,11 +103,16 @@
       <w:r>
         <w:t>(</w:t>
       </w:r>
+      <w:proofErr w:type="spellStart"/>
       <w:r>
         <w:t>rue,numrue,ville,cp</w:t>
       </w:r>
       <w:r>
-        <w:t>,Siren,libele,role,type)</w:t>
+        <w:t>,Siren,libele,role,type</w:t>
+      </w:r>
+      <w:proofErr w:type="spellEnd"/>
+      <w:r>
+        <w:t>)</w:t>
       </w:r>
     </w:p>
     <w:p>
@@ -121,7 +130,15 @@
         <w:t> :</w:t>
       </w:r>
       <w:r>
-        <w:t>(transport,notepublic)</w:t>
+        <w:t>(</w:t>
+      </w:r>
+      <w:proofErr w:type="spellStart"/>
+      <w:r>
+        <w:t>transport,notepublic</w:t>
+      </w:r>
+      <w:proofErr w:type="spellEnd"/>
+      <w:r>
+        <w:t>)</w:t>
       </w:r>
     </w:p>
     <w:p>
@@ -144,11 +161,16 @@
       <w:r>
         <w:t xml:space="preserve"> </w:t>
       </w:r>
+      <w:proofErr w:type="spellStart"/>
       <w:r>
         <w:t>rue,numrue,ville,cp</w:t>
       </w:r>
       <w:r>
-        <w:t>,siret,libele,notepublic,role,type)</w:t>
+        <w:t>,siret,libele,notepublic,role,type</w:t>
+      </w:r>
+      <w:proofErr w:type="spellEnd"/>
+      <w:r>
+        <w:t>)</w:t>
       </w:r>
     </w:p>
     <w:p>
@@ -166,30 +188,66 @@
         <w:t> :</w:t>
       </w:r>
       <w:r>
-        <w:t>(niveau_diplome,</w:t>
+        <w:t>(</w:t>
+      </w:r>
+      <w:proofErr w:type="spellStart"/>
+      <w:r>
+        <w:t>niveau_diplome,</w:t>
       </w:r>
       <w:r>
         <w:t>branche_metier</w:t>
       </w:r>
-      <w:r>
-        <w:t>)</w:t>
-      </w:r>
-    </w:p>
-    <w:p>
-      <w:r>
-        <w:t>avis_enquete :(</w:t>
-      </w:r>
+      <w:proofErr w:type="spellEnd"/>
+      <w:r>
+        <w:t>)</w:t>
+      </w:r>
+    </w:p>
+    <w:p>
+      <w:proofErr w:type="spellStart"/>
+      <w:r>
+        <w:t>avis_enquete</w:t>
+      </w:r>
+      <w:proofErr w:type="spellEnd"/>
+      <w:r>
+        <w:t> :(</w:t>
+      </w:r>
+      <w:proofErr w:type="spellStart"/>
       <w:r>
         <w:rPr>
           <w:u w:val="single"/>
         </w:rPr>
         <w:t>id_avis</w:t>
       </w:r>
-      <w:r>
-        <w:t xml:space="preserve">, reponse, note </w:t>
-      </w:r>
-      <w:r>
-        <w:t>,#id_sujet ,#id_utilisateur)</w:t>
+      <w:proofErr w:type="spellEnd"/>
+      <w:r>
+        <w:t xml:space="preserve">, </w:t>
+      </w:r>
+      <w:proofErr w:type="spellStart"/>
+      <w:r>
+        <w:t>reponse</w:t>
+      </w:r>
+      <w:proofErr w:type="spellEnd"/>
+      <w:r>
+        <w:t xml:space="preserve">, note </w:t>
+      </w:r>
+      <w:r>
+        <w:t>,#</w:t>
+      </w:r>
+      <w:proofErr w:type="spellStart"/>
+      <w:r>
+        <w:t>id_sujet</w:t>
+      </w:r>
+      <w:proofErr w:type="spellEnd"/>
+      <w:r>
+        <w:t> ,#</w:t>
+      </w:r>
+      <w:proofErr w:type="spellStart"/>
+      <w:r>
+        <w:t>id_utilisateur</w:t>
+      </w:r>
+      <w:proofErr w:type="spellEnd"/>
+      <w:r>
+        <w:t>)</w:t>
       </w:r>
     </w:p>
     <w:p>
@@ -197,17 +255,22 @@
         <w:t>image</w:t>
       </w:r>
       <w:r>
+        <w:t>s</w:t>
+      </w:r>
+      <w:r>
         <w:t> :</w:t>
       </w:r>
       <w:r>
         <w:t>(</w:t>
       </w:r>
+      <w:proofErr w:type="spellStart"/>
       <w:r>
         <w:rPr>
           <w:u w:val="single"/>
         </w:rPr>
         <w:t>id_image</w:t>
       </w:r>
+      <w:proofErr w:type="spellEnd"/>
       <w:r>
         <w:t>, path,lien,</w:t>
       </w:r>
@@ -215,31 +278,40 @@
         <w:t>table,</w:t>
       </w:r>
       <w:r>
-        <w:t>#id_</w:t>
+        <w:t>#</w:t>
+      </w:r>
+      <w:proofErr w:type="spellStart"/>
+      <w:r>
+        <w:t>id_</w:t>
       </w:r>
       <w:r>
         <w:t>objet</w:t>
       </w:r>
-      <w:r>
-        <w:t>)</w:t>
-      </w:r>
-    </w:p>
-    <w:p>
+      <w:proofErr w:type="spellEnd"/>
+      <w:r>
+        <w:t>)</w:t>
+      </w:r>
+    </w:p>
+    <w:p>
+      <w:proofErr w:type="spellStart"/>
       <w:r>
         <w:t>categorie_produit</w:t>
       </w:r>
+      <w:proofErr w:type="spellEnd"/>
       <w:r>
         <w:t> :</w:t>
       </w:r>
       <w:r>
         <w:t>(</w:t>
       </w:r>
+      <w:proofErr w:type="spellStart"/>
       <w:r>
         <w:rPr>
           <w:u w:val="single"/>
         </w:rPr>
         <w:t>id_cat</w:t>
       </w:r>
+      <w:proofErr w:type="spellEnd"/>
       <w:r>
         <w:t>, libelle, description)</w:t>
       </w:r>
@@ -254,14 +326,24 @@
       <w:r>
         <w:t>(</w:t>
       </w:r>
+      <w:proofErr w:type="spellStart"/>
       <w:r>
         <w:rPr>
           <w:u w:val="single"/>
         </w:rPr>
         <w:t>id_prod</w:t>
       </w:r>
-      <w:r>
-        <w:t>, libelle, description,regime_alim,prix_base,reduction,poids_unite,note, #id_cat,#id_utilisateur</w:t>
+      <w:proofErr w:type="spellEnd"/>
+      <w:r>
+        <w:t xml:space="preserve">, libelle, </w:t>
+      </w:r>
+      <w:proofErr w:type="spellStart"/>
+      <w:r>
+        <w:t>description,regime_alim,prix_base,reduction,poids_unite,note</w:t>
+      </w:r>
+      <w:proofErr w:type="spellEnd"/>
+      <w:r>
+        <w:t>, #id_cat,#id_utilisateur</w:t>
       </w:r>
       <w:r>
         <w:t>,adresse_depot</w:t>
@@ -311,7 +393,15 @@
         <w:t>#dateheure_debut</w:t>
       </w:r>
       <w:r>
-        <w:t>, dateheure_fin)</w:t>
+        <w:t xml:space="preserve">, </w:t>
+      </w:r>
+      <w:proofErr w:type="spellStart"/>
+      <w:r>
+        <w:t>dateheure_fin</w:t>
+      </w:r>
+      <w:proofErr w:type="spellEnd"/>
+      <w:r>
+        <w:t>)</w:t>
       </w:r>
     </w:p>
     <w:p>
@@ -326,15 +416,18 @@
       </w:r>
     </w:p>
     <w:p>
+      <w:proofErr w:type="spellStart"/>
       <w:r>
         <w:t>categorie_metier</w:t>
       </w:r>
+      <w:proofErr w:type="spellEnd"/>
       <w:r>
         <w:t> :</w:t>
       </w:r>
       <w:r>
         <w:t>(</w:t>
       </w:r>
+      <w:proofErr w:type="spellStart"/>
       <w:r>
         <w:rPr>
           <w:u w:val="single"/>
@@ -347,17 +440,20 @@
       <w:r>
         <w:t>,description</w:t>
       </w:r>
-      <w:r>
-        <w:t>)</w:t>
-      </w:r>
-    </w:p>
-    <w:p>
+      <w:proofErr w:type="spellEnd"/>
+      <w:r>
+        <w:t>)</w:t>
+      </w:r>
+    </w:p>
+    <w:p>
+      <w:proofErr w:type="spellStart"/>
       <w:r>
         <w:t>m</w:t>
       </w:r>
       <w:r>
         <w:t>etier</w:t>
       </w:r>
+      <w:proofErr w:type="spellEnd"/>
       <w:r>
         <w:t> :</w:t>
       </w:r>
@@ -371,7 +467,15 @@
         <w:t>id_met</w:t>
       </w:r>
       <w:r>
-        <w:t>,libelle,niveau_salaire,#id_cat_met)</w:t>
+        <w:t>,libelle,niveau_salaire,#</w:t>
+      </w:r>
+      <w:proofErr w:type="spellStart"/>
+      <w:r>
+        <w:t>id_cat_met</w:t>
+      </w:r>
+      <w:proofErr w:type="spellEnd"/>
+      <w:r>
+        <w:t>)</w:t>
       </w:r>
     </w:p>
     <w:p>
@@ -384,6 +488,7 @@
       <w:r>
         <w:t>(</w:t>
       </w:r>
+      <w:proofErr w:type="spellStart"/>
       <w:r>
         <w:rPr>
           <w:u w:val="single"/>
@@ -391,7 +496,11 @@
         <w:t>id_local</w:t>
       </w:r>
       <w:r>
-        <w:t>,nom,numrue,rue,ville,cp)</w:t>
+        <w:t>,nom,numrue,rue,ville,cp</w:t>
+      </w:r>
+      <w:proofErr w:type="spellEnd"/>
+      <w:r>
+        <w:t>)</w:t>
       </w:r>
     </w:p>
     <w:p>
@@ -407,6 +516,7 @@
       <w:r>
         <w:t>(</w:t>
       </w:r>
+      <w:proofErr w:type="spellStart"/>
       <w:r>
         <w:rPr>
           <w:u w:val="single"/>
@@ -414,11 +524,25 @@
         <w:t>id_poste</w:t>
       </w:r>
       <w:r>
-        <w:t>,libele ,date_debut,date_fin,salaire_propose,description,#id_local</w:t>
-      </w:r>
-      <w:r>
-        <w:t>,# id_met</w:t>
-      </w:r>
+        <w:t>,libele</w:t>
+      </w:r>
+      <w:proofErr w:type="spellEnd"/>
+      <w:r>
+        <w:t xml:space="preserve"> ,date_debut,date_fin,salaire_propose,description,#</w:t>
+      </w:r>
+      <w:proofErr w:type="spellStart"/>
+      <w:r>
+        <w:t>id_local</w:t>
+      </w:r>
+      <w:proofErr w:type="spellEnd"/>
+      <w:r>
+        <w:t xml:space="preserve">,# </w:t>
+      </w:r>
+      <w:proofErr w:type="spellStart"/>
+      <w:r>
+        <w:t>id_met</w:t>
+      </w:r>
+      <w:proofErr w:type="spellEnd"/>
       <w:r>
         <w:t>)</w:t>
       </w:r>
@@ -433,23 +557,24 @@
       <w:r>
         <w:t>(</w:t>
       </w:r>
+      <w:proofErr w:type="spellStart"/>
       <w:r>
         <w:rPr>
           <w:u w:val="single"/>
         </w:rPr>
         <w:t>id_site</w:t>
       </w:r>
+      <w:proofErr w:type="spellEnd"/>
       <w:r>
         <w:t xml:space="preserve">, </w:t>
       </w:r>
-      <w:r>
-        <w:t>libele, descriptif</w:t>
-      </w:r>
-      <w:r>
-        <w:t>, adresse</w:t>
-      </w:r>
-      <w:r>
-        <w:t>)</w:t>
+      <w:proofErr w:type="spellStart"/>
+      <w:r>
+        <w:t>libele</w:t>
+      </w:r>
+      <w:proofErr w:type="spellEnd"/>
+      <w:r>
+        <w:t>, descriptif, adresse)</w:t>
       </w:r>
     </w:p>
     <w:p>
@@ -462,23 +587,30 @@
       <w:r>
         <w:t>(</w:t>
       </w:r>
+      <w:proofErr w:type="spellStart"/>
       <w:r>
         <w:rPr>
           <w:u w:val="single"/>
         </w:rPr>
         <w:t>id_page</w:t>
       </w:r>
+      <w:proofErr w:type="spellEnd"/>
       <w:r>
         <w:t xml:space="preserve"> </w:t>
       </w:r>
       <w:r>
         <w:t>,descriptif,url,#</w:t>
       </w:r>
+      <w:proofErr w:type="spellStart"/>
       <w:r>
         <w:t>id_</w:t>
       </w:r>
       <w:r>
-        <w:t>site)</w:t>
+        <w:t>site</w:t>
+      </w:r>
+      <w:proofErr w:type="spellEnd"/>
+      <w:r>
+        <w:t>)</w:t>
       </w:r>
     </w:p>
     <w:p>
@@ -488,6 +620,7 @@
       <w:r>
         <w:t>(</w:t>
       </w:r>
+      <w:proofErr w:type="spellStart"/>
       <w:r>
         <w:rPr>
           <w:u w:val="single"/>
@@ -495,21 +628,34 @@
         <w:t>id_composant</w:t>
       </w:r>
       <w:r>
-        <w:t>,type, titre, #id_page)</w:t>
-      </w:r>
-    </w:p>
-    <w:p>
-      <w:pPr>
-        <w:rPr>
-          <w:lang w:val="en-US"/>
-        </w:rPr>
-      </w:pPr>
-      <w:r>
-        <w:rPr>
-          <w:lang w:val="en-US"/>
-        </w:rPr>
-        <w:t>donnees:(</w:t>
-      </w:r>
+        <w:t>,type</w:t>
+      </w:r>
+      <w:proofErr w:type="spellEnd"/>
+      <w:r>
+        <w:t>, titre, #id_page)</w:t>
+      </w:r>
+    </w:p>
+    <w:p>
+      <w:pPr>
+        <w:rPr>
+          <w:lang w:val="en-US"/>
+        </w:rPr>
+      </w:pPr>
+      <w:proofErr w:type="spellStart"/>
+      <w:r>
+        <w:rPr>
+          <w:lang w:val="en-US"/>
+        </w:rPr>
+        <w:t>donnees</w:t>
+      </w:r>
+      <w:proofErr w:type="spellEnd"/>
+      <w:r>
+        <w:rPr>
+          <w:lang w:val="en-US"/>
+        </w:rPr>
+        <w:t>:(</w:t>
+      </w:r>
+      <w:proofErr w:type="spellStart"/>
       <w:r>
         <w:rPr>
           <w:u w:val="single"/>
@@ -521,7 +667,21 @@
         <w:rPr>
           <w:lang w:val="en-US"/>
         </w:rPr>
-        <w:t>,libele, type</w:t>
+        <w:t>,libele</w:t>
+      </w:r>
+      <w:proofErr w:type="spellEnd"/>
+      <w:r>
+        <w:rPr>
+          <w:lang w:val="en-US"/>
+        </w:rPr>
+        <w:t xml:space="preserve">, </w:t>
+      </w:r>
+      <w:proofErr w:type="spellStart"/>
+      <w:r>
+        <w:rPr>
+          <w:lang w:val="en-US"/>
+        </w:rPr>
+        <w:t>type</w:t>
       </w:r>
       <w:r>
         <w:rPr>
@@ -529,6 +689,7 @@
         </w:rPr>
         <w:t>,valeur</w:t>
       </w:r>
+      <w:proofErr w:type="spellEnd"/>
       <w:r>
         <w:rPr>
           <w:lang w:val="en-US"/>
@@ -565,21 +726,7 @@
           <w:u w:val="single"/>
           <w:lang w:val="en-US"/>
         </w:rPr>
-        <w:t>#</w:t>
-      </w:r>
-      <w:r>
-        <w:rPr>
-          <w:u w:val="single"/>
-          <w:lang w:val="en-US"/>
-        </w:rPr>
-        <w:t>id_composant</w:t>
-      </w:r>
-      <w:r>
-        <w:rPr>
-          <w:u w:val="single"/>
-          <w:lang w:val="en-US"/>
-        </w:rPr>
-        <w:t>,#id_data</w:t>
+        <w:t>#id_composant,#id_data</w:t>
       </w:r>
       <w:r>
         <w:rPr>

</xml_diff>

<commit_message>
bdd anti_gaspi version 1.1.0 (triggers à faire)
</commit_message>
<xml_diff>
--- a/doc/MLDR.docx
+++ b/doc/MLDR.docx
@@ -9,9 +9,17 @@
     </w:p>
     <w:p>
       <w:r>
-        <w:t>user :(</w:t>
-      </w:r>
-      <w:proofErr w:type="spellStart"/>
+        <w:t>anti_gasp_</w:t>
+      </w:r>
+      <w:r>
+        <w:t>user</w:t>
+      </w:r>
+      <w:r>
+        <w:t>s</w:t>
+      </w:r>
+      <w:r>
+        <w:t> :(</w:t>
+      </w:r>
       <w:r>
         <w:rPr>
           <w:u w:val="single"/>
@@ -24,23 +32,26 @@
       <w:r>
         <w:t>email,mdp,fonction,noteconfemp,droits</w:t>
       </w:r>
-      <w:proofErr w:type="spellEnd"/>
       <w:r>
         <w:t>)</w:t>
       </w:r>
     </w:p>
     <w:p>
       <w:r>
-        <w:t>sujet : (</w:t>
-      </w:r>
-      <w:proofErr w:type="spellStart"/>
+        <w:t>sujet</w:t>
+      </w:r>
+      <w:r>
+        <w:t>s</w:t>
+      </w:r>
+      <w:r>
+        <w:t> : (</w:t>
+      </w:r>
       <w:r>
         <w:rPr>
           <w:u w:val="single"/>
         </w:rPr>
         <w:t>id_sujet</w:t>
       </w:r>
-      <w:proofErr w:type="spellEnd"/>
       <w:r>
         <w:t xml:space="preserve">,  libelle, </w:t>
       </w:r>
@@ -53,7 +64,13 @@
     </w:p>
     <w:p>
       <w:r>
-        <w:t>utilisateur :(</w:t>
+        <w:t>utilisateur</w:t>
+      </w:r>
+      <w:r>
+        <w:t>s</w:t>
+      </w:r>
+      <w:r>
+        <w:t> :(</w:t>
       </w:r>
       <w:r>
         <w:rPr>
@@ -98,21 +115,25 @@
         <w:t>client</w:t>
       </w:r>
       <w:r>
+        <w:t>s</w:t>
+      </w:r>
+      <w:r>
         <w:t> :</w:t>
       </w:r>
       <w:r>
         <w:t>(</w:t>
       </w:r>
-      <w:proofErr w:type="spellStart"/>
       <w:r>
         <w:t>rue,numrue,ville,cp</w:t>
       </w:r>
       <w:r>
-        <w:t>,Siren,libele,role,type</w:t>
-      </w:r>
-      <w:proofErr w:type="spellEnd"/>
-      <w:r>
-        <w:t>)</w:t>
+        <w:t>,Siren,libel</w:t>
+      </w:r>
+      <w:r>
+        <w:t>l</w:t>
+      </w:r>
+      <w:r>
+        <w:t>e,role,type)</w:t>
       </w:r>
     </w:p>
     <w:p>
@@ -127,18 +148,22 @@
         <w:t>livreur</w:t>
       </w:r>
       <w:r>
+        <w:t>s</w:t>
+      </w:r>
+      <w:r>
         <w:t> :</w:t>
       </w:r>
       <w:r>
-        <w:t>(</w:t>
-      </w:r>
-      <w:proofErr w:type="spellStart"/>
-      <w:r>
-        <w:t>transport,notepublic</w:t>
-      </w:r>
-      <w:proofErr w:type="spellEnd"/>
-      <w:r>
-        <w:t>)</w:t>
+        <w:t>(transport</w:t>
+      </w:r>
+      <w:r>
+        <w:t>,energie</w:t>
+      </w:r>
+      <w:r>
+        <w:t>_transport</w:t>
+      </w:r>
+      <w:r>
+        <w:t>,notepublic)</w:t>
       </w:r>
     </w:p>
     <w:p>
@@ -153,6 +178,9 @@
         <w:t>entreprise</w:t>
       </w:r>
       <w:r>
+        <w:t>s</w:t>
+      </w:r>
+      <w:r>
         <w:t> :</w:t>
       </w:r>
       <w:r>
@@ -161,16 +189,17 @@
       <w:r>
         <w:t xml:space="preserve"> </w:t>
       </w:r>
-      <w:proofErr w:type="spellStart"/>
       <w:r>
         <w:t>rue,numrue,ville,cp</w:t>
       </w:r>
       <w:r>
-        <w:t>,siret,libele,notepublic,role,type</w:t>
-      </w:r>
-      <w:proofErr w:type="spellEnd"/>
-      <w:r>
-        <w:t>)</w:t>
+        <w:t>,siret,libel</w:t>
+      </w:r>
+      <w:r>
+        <w:t>l</w:t>
+      </w:r>
+      <w:r>
+        <w:t>e,notepublic,role,type)</w:t>
       </w:r>
     </w:p>
     <w:p>
@@ -185,74 +214,414 @@
         <w:t>candidat</w:t>
       </w:r>
       <w:r>
+        <w:t>s</w:t>
+      </w:r>
+      <w:r>
         <w:t> :</w:t>
       </w:r>
       <w:r>
+        <w:t>(niveau_diplome,</w:t>
+      </w:r>
+      <w:r>
+        <w:t>branche_metier</w:t>
+      </w:r>
+      <w:r>
+        <w:t>)</w:t>
+      </w:r>
+    </w:p>
+    <w:p>
+      <w:r>
+        <w:t>avis_enquete :(</w:t>
+      </w:r>
+      <w:r>
+        <w:rPr>
+          <w:u w:val="single"/>
+        </w:rPr>
+        <w:t>id_avis</w:t>
+      </w:r>
+      <w:r>
+        <w:t xml:space="preserve">, reponse, note </w:t>
+      </w:r>
+      <w:r>
+        <w:t>,#id_sujet ,#id_utilisateur)</w:t>
+      </w:r>
+    </w:p>
+    <w:p>
+      <w:r>
+        <w:t>categorie_produit</w:t>
+      </w:r>
+      <w:r>
+        <w:t> :</w:t>
+      </w:r>
+      <w:r>
         <w:t>(</w:t>
       </w:r>
-      <w:proofErr w:type="spellStart"/>
-      <w:r>
-        <w:t>niveau_diplome,</w:t>
-      </w:r>
-      <w:r>
-        <w:t>branche_metier</w:t>
-      </w:r>
-      <w:proofErr w:type="spellEnd"/>
+      <w:r>
+        <w:rPr>
+          <w:u w:val="single"/>
+        </w:rPr>
+        <w:t>id_cat</w:t>
+      </w:r>
+      <w:r>
+        <w:t>, libelle, description)</w:t>
+      </w:r>
+    </w:p>
+    <w:p>
+      <w:r>
+        <w:t>produit</w:t>
+      </w:r>
+      <w:r>
+        <w:t>s</w:t>
+      </w:r>
+      <w:r>
+        <w:t> :</w:t>
+      </w:r>
+      <w:r>
+        <w:t>(</w:t>
+      </w:r>
+      <w:r>
+        <w:rPr>
+          <w:u w:val="single"/>
+        </w:rPr>
+        <w:t>id_prod</w:t>
+      </w:r>
+      <w:r>
+        <w:t>, libelle, description,regime_alim,</w:t>
+      </w:r>
+      <w:r>
+        <w:t>rue</w:t>
+      </w:r>
+      <w:r>
+        <w:t>_depot</w:t>
+      </w:r>
+      <w:r>
+        <w:t>,numrue</w:t>
+      </w:r>
+      <w:r>
+        <w:t>_depot</w:t>
+      </w:r>
+      <w:r>
+        <w:t>,ville</w:t>
+      </w:r>
+      <w:r>
+        <w:t>_depot</w:t>
+      </w:r>
+      <w:r>
+        <w:t>,cp</w:t>
+      </w:r>
+      <w:r>
+        <w:t>_depot</w:t>
+      </w:r>
+      <w:r>
+        <w:t>,</w:t>
+      </w:r>
+      <w:r>
+        <w:t>prix_base,reduction,poids_unite,note, #id_cat,#id_utilisateur)</w:t>
+      </w:r>
+    </w:p>
+    <w:p>
+      <w:r>
+        <w:t>images :(</w:t>
+      </w:r>
+      <w:r>
+        <w:rPr>
+          <w:u w:val="single"/>
+        </w:rPr>
+        <w:t>id_image</w:t>
+      </w:r>
+      <w:r>
+        <w:t>, path</w:t>
+      </w:r>
+      <w:r>
+        <w:t>_image</w:t>
+      </w:r>
+      <w:r>
+        <w:t>,</w:t>
+      </w:r>
+      <w:r>
+        <w:t>url_image</w:t>
+      </w:r>
+      <w:r>
+        <w:t>,table,#id_</w:t>
+      </w:r>
+      <w:r>
+        <w:t>produit,#id_utilisateur</w:t>
+      </w:r>
       <w:r>
         <w:t>)</w:t>
       </w:r>
     </w:p>
     <w:p>
-      <w:proofErr w:type="spellStart"/>
-      <w:r>
-        <w:t>avis_enquete</w:t>
-      </w:r>
-      <w:proofErr w:type="spellEnd"/>
-      <w:r>
-        <w:t> :(</w:t>
-      </w:r>
-      <w:proofErr w:type="spellStart"/>
-      <w:r>
-        <w:rPr>
-          <w:u w:val="single"/>
-        </w:rPr>
-        <w:t>id_avis</w:t>
-      </w:r>
-      <w:proofErr w:type="spellEnd"/>
+      <w:r>
+        <w:t>commander</w:t>
+      </w:r>
+      <w:r>
+        <w:t> :</w:t>
+      </w:r>
+      <w:r>
+        <w:t>(</w:t>
+      </w:r>
+      <w:r>
+        <w:rPr>
+          <w:u w:val="single"/>
+        </w:rPr>
+        <w:t>#id_utilis</w:t>
+      </w:r>
+      <w:r>
+        <w:rPr>
+          <w:u w:val="single"/>
+        </w:rPr>
+        <w:t>a</w:t>
+      </w:r>
+      <w:r>
+        <w:rPr>
+          <w:u w:val="single"/>
+        </w:rPr>
+        <w:t>teur,</w:t>
+      </w:r>
+      <w:r>
+        <w:rPr>
+          <w:u w:val="single"/>
+        </w:rPr>
+        <w:t>#id_prod,#id_livreur,</w:t>
+      </w:r>
+      <w:r>
+        <w:rPr>
+          <w:u w:val="single"/>
+        </w:rPr>
+        <w:t>#dateheure_debut</w:t>
+      </w:r>
+      <w:r>
+        <w:t>, dateheure_fin</w:t>
+      </w:r>
+      <w:r>
+        <w:t>_reel, dateheure_fin_estimee</w:t>
+      </w:r>
+      <w:r>
+        <w:t>)</w:t>
+      </w:r>
+    </w:p>
+    <w:p>
+      <w:r>
+        <w:t>commentaire</w:t>
+      </w:r>
+      <w:r>
+        <w:t>s</w:t>
+      </w:r>
+      <w:r>
+        <w:t> :(id_commentaire,titre,texte,note</w:t>
+      </w:r>
+      <w:r>
+        <w:t>,#id_utilisateur</w:t>
+      </w:r>
+      <w:r>
+        <w:t>_source</w:t>
+      </w:r>
+      <w:r>
+        <w:t>,#id_utilisateur_cible,#id_produit</w:t>
+      </w:r>
+      <w:r>
+        <w:t>)</w:t>
+      </w:r>
+    </w:p>
+    <w:p>
+      <w:r>
+        <w:t>categorie_metier</w:t>
+      </w:r>
+      <w:r>
+        <w:t> :</w:t>
+      </w:r>
+      <w:r>
+        <w:t>(</w:t>
+      </w:r>
+      <w:r>
+        <w:rPr>
+          <w:u w:val="single"/>
+        </w:rPr>
+        <w:t>id_cat_met</w:t>
+      </w:r>
+      <w:r>
+        <w:t>,libelle</w:t>
+      </w:r>
+      <w:r>
+        <w:t>,description</w:t>
+      </w:r>
+      <w:r>
+        <w:t>)</w:t>
+      </w:r>
+    </w:p>
+    <w:p>
+      <w:r>
+        <w:t>m</w:t>
+      </w:r>
+      <w:r>
+        <w:t>etier</w:t>
+      </w:r>
+      <w:r>
+        <w:t>s</w:t>
+      </w:r>
+      <w:r>
+        <w:t> :</w:t>
+      </w:r>
+      <w:r>
+        <w:t>(</w:t>
+      </w:r>
+      <w:r>
+        <w:rPr>
+          <w:u w:val="single"/>
+        </w:rPr>
+        <w:t>id_met</w:t>
+      </w:r>
+      <w:r>
+        <w:t>,libelle,niveau_salaire,#id_cat_met)</w:t>
+      </w:r>
+    </w:p>
+    <w:p>
+      <w:r>
+        <w:t>locaux</w:t>
+      </w:r>
+      <w:r>
+        <w:t> :</w:t>
+      </w:r>
+      <w:r>
+        <w:t>(</w:t>
+      </w:r>
+      <w:r>
+        <w:rPr>
+          <w:u w:val="single"/>
+        </w:rPr>
+        <w:t>id_local</w:t>
+      </w:r>
+      <w:r>
+        <w:t>,nom,numrue,rue,ville,cp)</w:t>
+      </w:r>
+    </w:p>
+    <w:p>
+      <w:r>
+        <w:t>p</w:t>
+      </w:r>
+      <w:r>
+        <w:t>oste</w:t>
+      </w:r>
+      <w:r>
+        <w:t>s</w:t>
+      </w:r>
+      <w:r>
+        <w:t> :</w:t>
+      </w:r>
+      <w:r>
+        <w:t>(</w:t>
+      </w:r>
+      <w:r>
+        <w:rPr>
+          <w:u w:val="single"/>
+        </w:rPr>
+        <w:t>id_poste</w:t>
+      </w:r>
+      <w:r>
+        <w:t>,libel</w:t>
+      </w:r>
+      <w:r>
+        <w:t>l</w:t>
+      </w:r>
+      <w:r>
+        <w:t>e ,date_debut,date_fin,salaire_propose,description,</w:t>
+      </w:r>
+      <w:r>
+        <w:t>type_poste,</w:t>
+      </w:r>
+      <w:r>
+        <w:t>#id_local</w:t>
+      </w:r>
+      <w:r>
+        <w:t>,# id_met</w:t>
+      </w:r>
+      <w:r>
+        <w:t>)</w:t>
+      </w:r>
+    </w:p>
+    <w:p>
+      <w:r>
+        <w:t>site</w:t>
+      </w:r>
+      <w:r>
+        <w:t>s</w:t>
+      </w:r>
+      <w:r>
+        <w:t> :</w:t>
+      </w:r>
+      <w:r>
+        <w:t>(</w:t>
+      </w:r>
+      <w:r>
+        <w:rPr>
+          <w:u w:val="single"/>
+        </w:rPr>
+        <w:t>id_site</w:t>
+      </w:r>
       <w:r>
         <w:t xml:space="preserve">, </w:t>
       </w:r>
-      <w:proofErr w:type="spellStart"/>
-      <w:r>
-        <w:t>reponse</w:t>
-      </w:r>
-      <w:proofErr w:type="spellEnd"/>
-      <w:r>
-        <w:t xml:space="preserve">, note </w:t>
+      <w:r>
+        <w:t>libel</w:t>
+      </w:r>
+      <w:r>
+        <w:t>l</w:t>
+      </w:r>
+      <w:r>
+        <w:t xml:space="preserve">e, descriptif, </w:t>
+      </w:r>
+      <w:r>
+        <w:t>url_site</w:t>
+      </w:r>
+      <w:r>
+        <w:t>)</w:t>
+      </w:r>
+    </w:p>
+    <w:p>
+      <w:r>
+        <w:t>page</w:t>
+      </w:r>
+      <w:r>
+        <w:t>s</w:t>
+      </w:r>
+      <w:r>
+        <w:t> :</w:t>
+      </w:r>
+      <w:r>
+        <w:t>(</w:t>
+      </w:r>
+      <w:r>
+        <w:rPr>
+          <w:u w:val="single"/>
+        </w:rPr>
+        <w:t>id_page</w:t>
+      </w:r>
+      <w:r>
+        <w:t xml:space="preserve"> </w:t>
+      </w:r>
+      <w:r>
+        <w:t>,descriptif,url</w:t>
+      </w:r>
+      <w:r>
+        <w:t>_</w:t>
+      </w:r>
+      <w:r>
+        <w:t>page</w:t>
       </w:r>
       <w:r>
         <w:t>,#</w:t>
       </w:r>
-      <w:proofErr w:type="spellStart"/>
-      <w:r>
-        <w:t>id_sujet</w:t>
-      </w:r>
-      <w:proofErr w:type="spellEnd"/>
-      <w:r>
-        <w:t> ,#</w:t>
-      </w:r>
-      <w:proofErr w:type="spellStart"/>
-      <w:r>
-        <w:t>id_utilisateur</w:t>
-      </w:r>
-      <w:proofErr w:type="spellEnd"/>
-      <w:r>
-        <w:t>)</w:t>
-      </w:r>
-    </w:p>
-    <w:p>
-      <w:r>
-        <w:t>image</w:t>
+      <w:r>
+        <w:t>id_</w:t>
+      </w:r>
+      <w:r>
+        <w:t>site)</w:t>
+      </w:r>
+    </w:p>
+    <w:p>
+      <w:r>
+        <w:t>composant</w:t>
       </w:r>
       <w:r>
         <w:t>s</w:t>
@@ -263,364 +632,6 @@
       <w:r>
         <w:t>(</w:t>
       </w:r>
-      <w:proofErr w:type="spellStart"/>
-      <w:r>
-        <w:rPr>
-          <w:u w:val="single"/>
-        </w:rPr>
-        <w:t>id_image</w:t>
-      </w:r>
-      <w:proofErr w:type="spellEnd"/>
-      <w:r>
-        <w:t>, path,lien,</w:t>
-      </w:r>
-      <w:r>
-        <w:t>table,</w:t>
-      </w:r>
-      <w:r>
-        <w:t>#</w:t>
-      </w:r>
-      <w:proofErr w:type="spellStart"/>
-      <w:r>
-        <w:t>id_</w:t>
-      </w:r>
-      <w:r>
-        <w:t>objet</w:t>
-      </w:r>
-      <w:proofErr w:type="spellEnd"/>
-      <w:r>
-        <w:t>)</w:t>
-      </w:r>
-    </w:p>
-    <w:p>
-      <w:proofErr w:type="spellStart"/>
-      <w:r>
-        <w:t>categorie_produit</w:t>
-      </w:r>
-      <w:proofErr w:type="spellEnd"/>
-      <w:r>
-        <w:t> :</w:t>
-      </w:r>
-      <w:r>
-        <w:t>(</w:t>
-      </w:r>
-      <w:proofErr w:type="spellStart"/>
-      <w:r>
-        <w:rPr>
-          <w:u w:val="single"/>
-        </w:rPr>
-        <w:t>id_cat</w:t>
-      </w:r>
-      <w:proofErr w:type="spellEnd"/>
-      <w:r>
-        <w:t>, libelle, description)</w:t>
-      </w:r>
-    </w:p>
-    <w:p>
-      <w:r>
-        <w:t>produit</w:t>
-      </w:r>
-      <w:r>
-        <w:t> :</w:t>
-      </w:r>
-      <w:r>
-        <w:t>(</w:t>
-      </w:r>
-      <w:proofErr w:type="spellStart"/>
-      <w:r>
-        <w:rPr>
-          <w:u w:val="single"/>
-        </w:rPr>
-        <w:t>id_prod</w:t>
-      </w:r>
-      <w:proofErr w:type="spellEnd"/>
-      <w:r>
-        <w:t xml:space="preserve">, libelle, </w:t>
-      </w:r>
-      <w:proofErr w:type="spellStart"/>
-      <w:r>
-        <w:t>description,regime_alim,prix_base,reduction,poids_unite,note</w:t>
-      </w:r>
-      <w:proofErr w:type="spellEnd"/>
-      <w:r>
-        <w:t>, #id_cat,#id_utilisateur</w:t>
-      </w:r>
-      <w:r>
-        <w:t>,adresse_depot</w:t>
-      </w:r>
-      <w:r>
-        <w:t>)</w:t>
-      </w:r>
-    </w:p>
-    <w:p>
-      <w:r>
-        <w:t>commander</w:t>
-      </w:r>
-      <w:r>
-        <w:t> :</w:t>
-      </w:r>
-      <w:r>
-        <w:t>(</w:t>
-      </w:r>
-      <w:r>
-        <w:rPr>
-          <w:u w:val="single"/>
-        </w:rPr>
-        <w:t>#id_utilis</w:t>
-      </w:r>
-      <w:r>
-        <w:rPr>
-          <w:u w:val="single"/>
-        </w:rPr>
-        <w:t>a</w:t>
-      </w:r>
-      <w:r>
-        <w:rPr>
-          <w:u w:val="single"/>
-        </w:rPr>
-        <w:t>teur,</w:t>
-      </w:r>
-      <w:r>
-        <w:rPr>
-          <w:u w:val="single"/>
-        </w:rPr>
-        <w:t>#id_prod,#id_livreur,</w:t>
-      </w:r>
-      <w:r>
-        <w:rPr>
-          <w:u w:val="single"/>
-        </w:rPr>
-        <w:t>#dateheure_debut</w:t>
-      </w:r>
-      <w:r>
-        <w:t xml:space="preserve">, </w:t>
-      </w:r>
-      <w:proofErr w:type="spellStart"/>
-      <w:r>
-        <w:t>dateheure_fin</w:t>
-      </w:r>
-      <w:proofErr w:type="spellEnd"/>
-      <w:r>
-        <w:t>)</w:t>
-      </w:r>
-    </w:p>
-    <w:p>
-      <w:r>
-        <w:t>commentaire :(id_commentaire,titre,texte,note,table,#id_objet</w:t>
-      </w:r>
-      <w:r>
-        <w:t>,#id_utilisateur</w:t>
-      </w:r>
-      <w:r>
-        <w:t>)</w:t>
-      </w:r>
-    </w:p>
-    <w:p>
-      <w:proofErr w:type="spellStart"/>
-      <w:r>
-        <w:t>categorie_metier</w:t>
-      </w:r>
-      <w:proofErr w:type="spellEnd"/>
-      <w:r>
-        <w:t> :</w:t>
-      </w:r>
-      <w:r>
-        <w:t>(</w:t>
-      </w:r>
-      <w:proofErr w:type="spellStart"/>
-      <w:r>
-        <w:rPr>
-          <w:u w:val="single"/>
-        </w:rPr>
-        <w:t>id_cat_met</w:t>
-      </w:r>
-      <w:r>
-        <w:t>,libelle</w:t>
-      </w:r>
-      <w:r>
-        <w:t>,description</w:t>
-      </w:r>
-      <w:proofErr w:type="spellEnd"/>
-      <w:r>
-        <w:t>)</w:t>
-      </w:r>
-    </w:p>
-    <w:p>
-      <w:proofErr w:type="spellStart"/>
-      <w:r>
-        <w:t>m</w:t>
-      </w:r>
-      <w:r>
-        <w:t>etier</w:t>
-      </w:r>
-      <w:proofErr w:type="spellEnd"/>
-      <w:r>
-        <w:t> :</w:t>
-      </w:r>
-      <w:r>
-        <w:t>(</w:t>
-      </w:r>
-      <w:r>
-        <w:rPr>
-          <w:u w:val="single"/>
-        </w:rPr>
-        <w:t>id_met</w:t>
-      </w:r>
-      <w:r>
-        <w:t>,libelle,niveau_salaire,#</w:t>
-      </w:r>
-      <w:proofErr w:type="spellStart"/>
-      <w:r>
-        <w:t>id_cat_met</w:t>
-      </w:r>
-      <w:proofErr w:type="spellEnd"/>
-      <w:r>
-        <w:t>)</w:t>
-      </w:r>
-    </w:p>
-    <w:p>
-      <w:r>
-        <w:t>locaux</w:t>
-      </w:r>
-      <w:r>
-        <w:t> :</w:t>
-      </w:r>
-      <w:r>
-        <w:t>(</w:t>
-      </w:r>
-      <w:proofErr w:type="spellStart"/>
-      <w:r>
-        <w:rPr>
-          <w:u w:val="single"/>
-        </w:rPr>
-        <w:t>id_local</w:t>
-      </w:r>
-      <w:r>
-        <w:t>,nom,numrue,rue,ville,cp</w:t>
-      </w:r>
-      <w:proofErr w:type="spellEnd"/>
-      <w:r>
-        <w:t>)</w:t>
-      </w:r>
-    </w:p>
-    <w:p>
-      <w:r>
-        <w:t>p</w:t>
-      </w:r>
-      <w:r>
-        <w:t>oste</w:t>
-      </w:r>
-      <w:r>
-        <w:t> :</w:t>
-      </w:r>
-      <w:r>
-        <w:t>(</w:t>
-      </w:r>
-      <w:proofErr w:type="spellStart"/>
-      <w:r>
-        <w:rPr>
-          <w:u w:val="single"/>
-        </w:rPr>
-        <w:t>id_poste</w:t>
-      </w:r>
-      <w:r>
-        <w:t>,libele</w:t>
-      </w:r>
-      <w:proofErr w:type="spellEnd"/>
-      <w:r>
-        <w:t xml:space="preserve"> ,date_debut,date_fin,salaire_propose,description,#</w:t>
-      </w:r>
-      <w:proofErr w:type="spellStart"/>
-      <w:r>
-        <w:t>id_local</w:t>
-      </w:r>
-      <w:proofErr w:type="spellEnd"/>
-      <w:r>
-        <w:t xml:space="preserve">,# </w:t>
-      </w:r>
-      <w:proofErr w:type="spellStart"/>
-      <w:r>
-        <w:t>id_met</w:t>
-      </w:r>
-      <w:proofErr w:type="spellEnd"/>
-      <w:r>
-        <w:t>)</w:t>
-      </w:r>
-    </w:p>
-    <w:p>
-      <w:r>
-        <w:t>site</w:t>
-      </w:r>
-      <w:r>
-        <w:t> :</w:t>
-      </w:r>
-      <w:r>
-        <w:t>(</w:t>
-      </w:r>
-      <w:proofErr w:type="spellStart"/>
-      <w:r>
-        <w:rPr>
-          <w:u w:val="single"/>
-        </w:rPr>
-        <w:t>id_site</w:t>
-      </w:r>
-      <w:proofErr w:type="spellEnd"/>
-      <w:r>
-        <w:t xml:space="preserve">, </w:t>
-      </w:r>
-      <w:proofErr w:type="spellStart"/>
-      <w:r>
-        <w:t>libele</w:t>
-      </w:r>
-      <w:proofErr w:type="spellEnd"/>
-      <w:r>
-        <w:t>, descriptif, adresse)</w:t>
-      </w:r>
-    </w:p>
-    <w:p>
-      <w:r>
-        <w:t>page</w:t>
-      </w:r>
-      <w:r>
-        <w:t> :</w:t>
-      </w:r>
-      <w:r>
-        <w:t>(</w:t>
-      </w:r>
-      <w:proofErr w:type="spellStart"/>
-      <w:r>
-        <w:rPr>
-          <w:u w:val="single"/>
-        </w:rPr>
-        <w:t>id_page</w:t>
-      </w:r>
-      <w:proofErr w:type="spellEnd"/>
-      <w:r>
-        <w:t xml:space="preserve"> </w:t>
-      </w:r>
-      <w:r>
-        <w:t>,descriptif,url,#</w:t>
-      </w:r>
-      <w:proofErr w:type="spellStart"/>
-      <w:r>
-        <w:t>id_</w:t>
-      </w:r>
-      <w:r>
-        <w:t>site</w:t>
-      </w:r>
-      <w:proofErr w:type="spellEnd"/>
-      <w:r>
-        <w:t>)</w:t>
-      </w:r>
-    </w:p>
-    <w:p>
-      <w:r>
-        <w:t>composant :</w:t>
-      </w:r>
-      <w:r>
-        <w:t>(</w:t>
-      </w:r>
-      <w:proofErr w:type="spellStart"/>
       <w:r>
         <w:rPr>
           <w:u w:val="single"/>
@@ -628,34 +639,21 @@
         <w:t>id_composant</w:t>
       </w:r>
       <w:r>
-        <w:t>,type</w:t>
-      </w:r>
-      <w:proofErr w:type="spellEnd"/>
-      <w:r>
-        <w:t>, titre, #id_page)</w:t>
-      </w:r>
-    </w:p>
-    <w:p>
-      <w:pPr>
-        <w:rPr>
-          <w:lang w:val="en-US"/>
-        </w:rPr>
-      </w:pPr>
-      <w:proofErr w:type="spellStart"/>
-      <w:r>
-        <w:rPr>
-          <w:lang w:val="en-US"/>
-        </w:rPr>
-        <w:t>donnees</w:t>
-      </w:r>
-      <w:proofErr w:type="spellEnd"/>
-      <w:r>
-        <w:rPr>
-          <w:lang w:val="en-US"/>
-        </w:rPr>
-        <w:t>:(</w:t>
-      </w:r>
-      <w:proofErr w:type="spellStart"/>
+        <w:t>,type, titre, #id_page)</w:t>
+      </w:r>
+    </w:p>
+    <w:p>
+      <w:pPr>
+        <w:rPr>
+          <w:lang w:val="en-US"/>
+        </w:rPr>
+      </w:pPr>
+      <w:r>
+        <w:rPr>
+          <w:lang w:val="en-US"/>
+        </w:rPr>
+        <w:t>donnees:(</w:t>
+      </w:r>
       <w:r>
         <w:rPr>
           <w:u w:val="single"/>
@@ -667,21 +665,19 @@
         <w:rPr>
           <w:lang w:val="en-US"/>
         </w:rPr>
-        <w:t>,libele</w:t>
-      </w:r>
-      <w:proofErr w:type="spellEnd"/>
-      <w:r>
-        <w:rPr>
-          <w:lang w:val="en-US"/>
-        </w:rPr>
-        <w:t xml:space="preserve">, </w:t>
-      </w:r>
-      <w:proofErr w:type="spellStart"/>
-      <w:r>
-        <w:rPr>
-          <w:lang w:val="en-US"/>
-        </w:rPr>
-        <w:t>type</w:t>
+        <w:t>,libel</w:t>
+      </w:r>
+      <w:r>
+        <w:rPr>
+          <w:lang w:val="en-US"/>
+        </w:rPr>
+        <w:t>l</w:t>
+      </w:r>
+      <w:r>
+        <w:rPr>
+          <w:lang w:val="en-US"/>
+        </w:rPr>
+        <w:t>e, type</w:t>
       </w:r>
       <w:r>
         <w:rPr>
@@ -689,7 +685,6 @@
         </w:rPr>
         <w:t>,valeur</w:t>
       </w:r>
-      <w:proofErr w:type="spellEnd"/>
       <w:r>
         <w:rPr>
           <w:lang w:val="en-US"/>

</xml_diff>